<commit_message>
zusätzliche Dokumente + Text Korrektur
</commit_message>
<xml_diff>
--- a/Data/Konzepterläuterung_LeonieDüttmann_Laura Schröder.docx
+++ b/Data/Konzepterläuterung_LeonieDüttmann_Laura Schröder.docx
@@ -37,21 +37,19 @@
         <w:rPr>
           <w:rFonts w:ascii="Times New Roman" w:hAnsi="Times New Roman" w:cs="Times New Roman"/>
         </w:rPr>
+        <w:t xml:space="preserve"> und Sprache</w:t>
+      </w:r>
+      <w:r>
+        <w:rPr>
+          <w:rFonts w:ascii="Times New Roman" w:hAnsi="Times New Roman" w:cs="Times New Roman"/>
+        </w:rPr>
         <w:t xml:space="preserve">, </w:t>
       </w:r>
-      <w:proofErr w:type="spellStart"/>
-      <w:r>
-        <w:rPr>
-          <w:rFonts w:ascii="Times New Roman" w:hAnsi="Times New Roman" w:cs="Times New Roman"/>
-        </w:rPr>
-        <w:t>SoSe</w:t>
-      </w:r>
-      <w:proofErr w:type="spellEnd"/>
-      <w:r>
-        <w:rPr>
-          <w:rFonts w:ascii="Times New Roman" w:hAnsi="Times New Roman" w:cs="Times New Roman"/>
-        </w:rPr>
-        <w:t xml:space="preserve"> 2019</w:t>
+      <w:r>
+        <w:rPr>
+          <w:rFonts w:ascii="Times New Roman" w:hAnsi="Times New Roman" w:cs="Times New Roman"/>
+        </w:rPr>
+        <w:t>SoSe 2019</w:t>
       </w:r>
     </w:p>
     <w:p>
@@ -67,7 +65,19 @@
         <w:rPr>
           <w:rFonts w:ascii="Times New Roman" w:hAnsi="Times New Roman" w:cs="Times New Roman"/>
         </w:rPr>
-        <w:t>Dozent: Dr. André Calero-Valdez</w:t>
+        <w:t>Dozent: Dr.</w:t>
+      </w:r>
+      <w:r>
+        <w:rPr>
+          <w:rFonts w:ascii="Times New Roman" w:hAnsi="Times New Roman" w:cs="Times New Roman"/>
+        </w:rPr>
+        <w:t xml:space="preserve"> phil.</w:t>
+      </w:r>
+      <w:r>
+        <w:rPr>
+          <w:rFonts w:ascii="Times New Roman" w:hAnsi="Times New Roman" w:cs="Times New Roman"/>
+        </w:rPr>
+        <w:t xml:space="preserve"> André Calero-Valdez</w:t>
       </w:r>
     </w:p>
     <w:p>
@@ -82,16 +92,26 @@
         <w:rPr>
           <w:rFonts w:ascii="Times New Roman" w:hAnsi="Times New Roman" w:cs="Times New Roman"/>
         </w:rPr>
-        <w:t xml:space="preserve">Studierende: Laura Schröder und Leonie </w:t>
-      </w:r>
-      <w:proofErr w:type="spellStart"/>
-      <w:r>
-        <w:rPr>
-          <w:rFonts w:ascii="Times New Roman" w:hAnsi="Times New Roman" w:cs="Times New Roman"/>
-        </w:rPr>
-        <w:t>Düttmann</w:t>
-      </w:r>
-      <w:proofErr w:type="spellEnd"/>
+        <w:t>Studierende: Laura Schröder</w:t>
+      </w:r>
+      <w:r>
+        <w:rPr>
+          <w:rFonts w:ascii="Times New Roman" w:hAnsi="Times New Roman" w:cs="Times New Roman"/>
+        </w:rPr>
+        <w:t xml:space="preserve"> (393063)</w:t>
+      </w:r>
+      <w:r>
+        <w:rPr>
+          <w:rFonts w:ascii="Times New Roman" w:hAnsi="Times New Roman" w:cs="Times New Roman"/>
+        </w:rPr>
+        <w:t xml:space="preserve"> und Leonie Düttmann</w:t>
+      </w:r>
+      <w:r>
+        <w:rPr>
+          <w:rFonts w:ascii="Times New Roman" w:hAnsi="Times New Roman" w:cs="Times New Roman"/>
+        </w:rPr>
+        <w:t xml:space="preserve"> (393964)</w:t>
+      </w:r>
     </w:p>
     <w:p>
       <w:pPr>
@@ -162,62 +182,32 @@
         <w:rPr>
           <w:rFonts w:ascii="Times New Roman" w:hAnsi="Times New Roman" w:cs="Times New Roman"/>
         </w:rPr>
-        <w:t>Die beiden visualisierten Datensätze entstammen dem sogenannten „</w:t>
-      </w:r>
-      <w:proofErr w:type="spellStart"/>
-      <w:r>
-        <w:rPr>
-          <w:rFonts w:ascii="Times New Roman" w:hAnsi="Times New Roman" w:cs="Times New Roman"/>
-        </w:rPr>
-        <w:t>Tidy</w:t>
-      </w:r>
-      <w:proofErr w:type="spellEnd"/>
+        <w:t xml:space="preserve">Die beiden visualisierten Datensätze entstammen dem „Tidy Tuesday“ auf der Internetseite Github. Der Datensatz „College Major &amp; Income“ stammt aus dem Jahr 2018 und behandelt die Kategorien der Abschlüsse, die männliche und weibliche Studierende in Amerika absolviert haben. Des </w:t>
+      </w:r>
+      <w:r>
+        <w:rPr>
+          <w:rFonts w:ascii="Times New Roman" w:hAnsi="Times New Roman" w:cs="Times New Roman"/>
+        </w:rPr>
+        <w:t>Weiteren</w:t>
+      </w:r>
+      <w:r>
+        <w:rPr>
+          <w:rFonts w:ascii="Times New Roman" w:hAnsi="Times New Roman" w:cs="Times New Roman"/>
+        </w:rPr>
+        <w:t xml:space="preserve"> stellt er Erhebungen über die Anteile von Voll- und Teilzeit </w:t>
+      </w:r>
+      <w:r>
+        <w:rPr>
+          <w:rFonts w:ascii="Times New Roman" w:hAnsi="Times New Roman" w:cs="Times New Roman"/>
+        </w:rPr>
+        <w:t>Beschäftigten</w:t>
+      </w:r>
       <w:r>
         <w:rPr>
           <w:rFonts w:ascii="Times New Roman" w:hAnsi="Times New Roman" w:cs="Times New Roman"/>
         </w:rPr>
         <w:t xml:space="preserve"> </w:t>
       </w:r>
-      <w:proofErr w:type="spellStart"/>
-      <w:r>
-        <w:rPr>
-          <w:rFonts w:ascii="Times New Roman" w:hAnsi="Times New Roman" w:cs="Times New Roman"/>
-        </w:rPr>
-        <w:t>Tuesday</w:t>
-      </w:r>
-      <w:proofErr w:type="spellEnd"/>
-      <w:r>
-        <w:rPr>
-          <w:rFonts w:ascii="Times New Roman" w:hAnsi="Times New Roman" w:cs="Times New Roman"/>
-        </w:rPr>
-        <w:t xml:space="preserve">“ auf der Internetseite </w:t>
-      </w:r>
-      <w:proofErr w:type="spellStart"/>
-      <w:r>
-        <w:rPr>
-          <w:rFonts w:ascii="Times New Roman" w:hAnsi="Times New Roman" w:cs="Times New Roman"/>
-        </w:rPr>
-        <w:t>Github</w:t>
-      </w:r>
-      <w:proofErr w:type="spellEnd"/>
-      <w:r>
-        <w:rPr>
-          <w:rFonts w:ascii="Times New Roman" w:hAnsi="Times New Roman" w:cs="Times New Roman"/>
-        </w:rPr>
-        <w:t xml:space="preserve">. Der Datensatz „College Major &amp; Income“ stammt aus dem Jahr 2018 und behandelt die Kategorien der Abschlüsse, die männliche und weibliche Studierende in Amerika absolviert haben. Des </w:t>
-      </w:r>
-      <w:r>
-        <w:rPr>
-          <w:rFonts w:ascii="Times New Roman" w:hAnsi="Times New Roman" w:cs="Times New Roman"/>
-        </w:rPr>
-        <w:t>Weiteren</w:t>
-      </w:r>
-      <w:r>
-        <w:rPr>
-          <w:rFonts w:ascii="Times New Roman" w:hAnsi="Times New Roman" w:cs="Times New Roman"/>
-        </w:rPr>
-        <w:t xml:space="preserve"> stellt er Erhebungen über die Anteile von Voll- und Teilzeit Arbeitenden </w:t>
-      </w:r>
       <w:r>
         <w:rPr>
           <w:rFonts w:ascii="Times New Roman" w:hAnsi="Times New Roman" w:cs="Times New Roman"/>
@@ -246,7 +236,7 @@
         <w:rPr>
           <w:rFonts w:ascii="Times New Roman" w:hAnsi="Times New Roman" w:cs="Times New Roman"/>
         </w:rPr>
-        <w:t xml:space="preserve"> oder eben nicht. Der zweite Datensatz, der zur Visualisierung herangezogen wurde</w:t>
+        <w:t xml:space="preserve"> oder nicht. Der zweite Datensatz, der zur Visualisierung herangezogen wurde</w:t>
       </w:r>
       <w:r>
         <w:rPr>
@@ -258,35 +248,31 @@
         <w:rPr>
           <w:rFonts w:ascii="Times New Roman" w:hAnsi="Times New Roman" w:cs="Times New Roman"/>
         </w:rPr>
-        <w:t xml:space="preserve"> heißt „Women in </w:t>
-      </w:r>
-      <w:proofErr w:type="spellStart"/>
-      <w:r>
-        <w:rPr>
-          <w:rFonts w:ascii="Times New Roman" w:hAnsi="Times New Roman" w:cs="Times New Roman"/>
-        </w:rPr>
-        <w:t>the</w:t>
-      </w:r>
-      <w:proofErr w:type="spellEnd"/>
-      <w:r>
-        <w:rPr>
-          <w:rFonts w:ascii="Times New Roman" w:hAnsi="Times New Roman" w:cs="Times New Roman"/>
-        </w:rPr>
-        <w:t xml:space="preserve"> </w:t>
-      </w:r>
-      <w:proofErr w:type="spellStart"/>
-      <w:r>
-        <w:rPr>
-          <w:rFonts w:ascii="Times New Roman" w:hAnsi="Times New Roman" w:cs="Times New Roman"/>
-        </w:rPr>
-        <w:t>Workplace</w:t>
-      </w:r>
-      <w:proofErr w:type="spellEnd"/>
-      <w:r>
-        <w:rPr>
-          <w:rFonts w:ascii="Times New Roman" w:hAnsi="Times New Roman" w:cs="Times New Roman"/>
-        </w:rPr>
-        <w:t xml:space="preserve">“ und stammt aus dem Jahre 2019. Er behandelt ebenfalls die Aufteilung von Vollzeit- und Teilzeitarbeit, sowie das jährliche Gehalt, das Männer und Frauen pro Jahr beziehen. </w:t>
+        <w:t xml:space="preserve"> heißt „Women in the Workplace“ und stammt aus dem Jahre 2019. Er behandelt ebenfalls die Aufteilung von Vollzeit- und Teilzeitarbeit, sowie das jährliche Gehalt</w:t>
+      </w:r>
+      <w:r>
+        <w:rPr>
+          <w:rFonts w:ascii="Times New Roman" w:hAnsi="Times New Roman" w:cs="Times New Roman"/>
+        </w:rPr>
+        <w:t xml:space="preserve"> von</w:t>
+      </w:r>
+      <w:r>
+        <w:rPr>
+          <w:rFonts w:ascii="Times New Roman" w:hAnsi="Times New Roman" w:cs="Times New Roman"/>
+        </w:rPr>
+        <w:t xml:space="preserve"> Männer</w:t>
+      </w:r>
+      <w:r>
+        <w:rPr>
+          <w:rFonts w:ascii="Times New Roman" w:hAnsi="Times New Roman" w:cs="Times New Roman"/>
+        </w:rPr>
+        <w:t>n</w:t>
+      </w:r>
+      <w:r>
+        <w:rPr>
+          <w:rFonts w:ascii="Times New Roman" w:hAnsi="Times New Roman" w:cs="Times New Roman"/>
+        </w:rPr>
+        <w:t xml:space="preserve"> und Frauen. </w:t>
       </w:r>
     </w:p>
     <w:p>
@@ -390,7 +376,7 @@
         <w:rPr>
           <w:rFonts w:ascii="Times New Roman" w:hAnsi="Times New Roman" w:cs="Times New Roman"/>
         </w:rPr>
-        <w:t xml:space="preserve">Die Adressaten sollen sich dabei (im besten Fall) selbst in den Diagrammen und Erläuterungen wiederfinden und genau nachvollziehen können worum es dabei geht. Da vor allem junge Leute mit einem Studium und dem Berufseinstieg konfrontiert sind, setzen wir den Fokus noch einmal ganz gezielt auf die Altersgruppe </w:t>
+        <w:t xml:space="preserve">Die Adressaten sollen sich dabei selbst in den Diagrammen und Erläuterungen wiederfinden und genau nachvollziehen können worum es dabei geht. Da vor allem junge Leute mit einem Studium und dem Berufseinstieg konfrontiert sind, setzen wir den Fokus noch einmal ganz gezielt auf die Altersgruppe </w:t>
       </w:r>
       <w:r>
         <w:rPr>
@@ -420,22 +406,40 @@
         <w:rPr>
           <w:rFonts w:ascii="Times New Roman" w:hAnsi="Times New Roman" w:cs="Times New Roman"/>
         </w:rPr>
+        <w:t xml:space="preserve">noch einmal besonders stützen </w:t>
+      </w:r>
+      <w:r>
+        <w:rPr>
+          <w:rFonts w:ascii="Times New Roman" w:hAnsi="Times New Roman" w:cs="Times New Roman"/>
+        </w:rPr>
         <w:lastRenderedPageBreak/>
-        <w:t>noch einmal besonders stützen und helfen, die dargestellten Daten möglichst verständlich und interessensweckend zu verarbeiten.</w:t>
-      </w:r>
-    </w:p>
-    <w:p>
-      <w:pPr>
-        <w:spacing w:line="360" w:lineRule="auto"/>
-        <w:rPr>
-          <w:rFonts w:ascii="Times New Roman" w:hAnsi="Times New Roman" w:cs="Times New Roman"/>
-        </w:rPr>
-      </w:pPr>
-      <w:r>
-        <w:rPr>
-          <w:rFonts w:ascii="Times New Roman" w:hAnsi="Times New Roman" w:cs="Times New Roman"/>
-        </w:rPr>
-        <w:t>Obwohl wir durch die Wahl unserer Zielgruppe indirekt voraussetzen, dass die Nutzer mit dem englischen Sprachgebrauch vertraut sind, wird zusätzlich zum Dokument noch ein Glossar beigelegt, in dem die verschiedenen Jobkategorien ins Deutsche übersetzt wurden. Auch an dieser Stelle steht das Verständnis der Diagramme im Vordergrund.</w:t>
+        <w:t>und helfen, die dargestellten Daten möglichst verständlich und interessensweckend zu verarbeiten.</w:t>
+      </w:r>
+    </w:p>
+    <w:p>
+      <w:pPr>
+        <w:spacing w:line="360" w:lineRule="auto"/>
+        <w:rPr>
+          <w:rFonts w:ascii="Times New Roman" w:hAnsi="Times New Roman" w:cs="Times New Roman"/>
+        </w:rPr>
+      </w:pPr>
+      <w:r>
+        <w:rPr>
+          <w:rFonts w:ascii="Times New Roman" w:hAnsi="Times New Roman" w:cs="Times New Roman"/>
+        </w:rPr>
+        <w:t xml:space="preserve">Obwohl wir durch die Wahl unserer Zielgruppe indirekt voraussetzen, dass die Nutzer mit dem englischen Sprachgebrauch vertraut sind, wird zusätzlich zum Dokument noch ein Glossar beigelegt, in dem die verschiedenen </w:t>
+      </w:r>
+      <w:r>
+        <w:rPr>
+          <w:rFonts w:ascii="Times New Roman" w:hAnsi="Times New Roman" w:cs="Times New Roman"/>
+        </w:rPr>
+        <w:t>K</w:t>
+      </w:r>
+      <w:r>
+        <w:rPr>
+          <w:rFonts w:ascii="Times New Roman" w:hAnsi="Times New Roman" w:cs="Times New Roman"/>
+        </w:rPr>
+        <w:t>ategorien ins Deutsche übersetzt wurden. Auch an dieser Stelle steht das Verständnis der Diagramme im Vordergrund.</w:t>
       </w:r>
     </w:p>
     <w:p>
@@ -477,49 +481,43 @@
         <w:rPr>
           <w:rFonts w:ascii="Times New Roman" w:hAnsi="Times New Roman" w:cs="Times New Roman"/>
         </w:rPr>
-        <w:t xml:space="preserve">Die beiden Datensätze werden mit dem Programm „R“ verarbeitet und sollen Letzten Endes als eine </w:t>
-      </w:r>
-      <w:proofErr w:type="spellStart"/>
-      <w:r>
-        <w:rPr>
-          <w:rFonts w:ascii="Times New Roman" w:hAnsi="Times New Roman" w:cs="Times New Roman"/>
-        </w:rPr>
-        <w:t>Markdown</w:t>
-      </w:r>
-      <w:proofErr w:type="spellEnd"/>
-      <w:r>
-        <w:rPr>
-          <w:rFonts w:ascii="Times New Roman" w:hAnsi="Times New Roman" w:cs="Times New Roman"/>
-        </w:rPr>
-        <w:t>-Datei (</w:t>
-      </w:r>
-      <w:proofErr w:type="spellStart"/>
-      <w:r>
-        <w:rPr>
-          <w:rFonts w:ascii="Times New Roman" w:hAnsi="Times New Roman" w:cs="Times New Roman"/>
-        </w:rPr>
-        <w:t>html</w:t>
-      </w:r>
-      <w:proofErr w:type="spellEnd"/>
-      <w:r>
-        <w:rPr>
-          <w:rFonts w:ascii="Times New Roman" w:hAnsi="Times New Roman" w:cs="Times New Roman"/>
-        </w:rPr>
-        <w:t xml:space="preserve">-Dokument) präsentiert werden. Die Diagramme sollen dabei verschiedene Problematiken und Auffälligkeiten erläutern. Zusätzlich werden Erläuterungen und verschiedene (Zwischen-)Fazits eingebaut, um jederzeit garantieren zu können, dass der Rezipient die Zusammenhänge versteht und dem Verlauf des Dokuments folgen kann. Durch das </w:t>
-      </w:r>
-      <w:proofErr w:type="spellStart"/>
-      <w:r>
-        <w:rPr>
-          <w:rFonts w:ascii="Times New Roman" w:hAnsi="Times New Roman" w:cs="Times New Roman"/>
-        </w:rPr>
-        <w:t>html</w:t>
-      </w:r>
-      <w:proofErr w:type="spellEnd"/>
-      <w:r>
-        <w:rPr>
-          <w:rFonts w:ascii="Times New Roman" w:hAnsi="Times New Roman" w:cs="Times New Roman"/>
-        </w:rPr>
-        <w:t xml:space="preserve">-Format kann der Nutzer sich selbstständig durch das Dokument arbeiten </w:t>
+        <w:t xml:space="preserve">Die beiden Datensätze werden mit dem Programm „R“ verarbeitet und sollen </w:t>
+      </w:r>
+      <w:r>
+        <w:rPr>
+          <w:rFonts w:ascii="Times New Roman" w:hAnsi="Times New Roman" w:cs="Times New Roman"/>
+        </w:rPr>
+        <w:t xml:space="preserve">letzten Endes in Form </w:t>
+      </w:r>
+      <w:r>
+        <w:rPr>
+          <w:rFonts w:ascii="Times New Roman" w:hAnsi="Times New Roman" w:cs="Times New Roman"/>
+        </w:rPr>
+        <w:t>eine</w:t>
+      </w:r>
+      <w:r>
+        <w:rPr>
+          <w:rFonts w:ascii="Times New Roman" w:hAnsi="Times New Roman" w:cs="Times New Roman"/>
+        </w:rPr>
+        <w:t>r</w:t>
+      </w:r>
+      <w:r>
+        <w:rPr>
+          <w:rFonts w:ascii="Times New Roman" w:hAnsi="Times New Roman" w:cs="Times New Roman"/>
+        </w:rPr>
+        <w:t xml:space="preserve"> Markdown-Datei (html-Dokument) präsentiert werden. Die Diagramme sollen dabei verschiedene Problematiken und Auffälligkeiten erläutern. Zusätzlich werden </w:t>
+      </w:r>
+      <w:r>
+        <w:rPr>
+          <w:rFonts w:ascii="Times New Roman" w:hAnsi="Times New Roman" w:cs="Times New Roman"/>
+        </w:rPr>
+        <w:t xml:space="preserve">schriftliche </w:t>
+      </w:r>
+      <w:r>
+        <w:rPr>
+          <w:rFonts w:ascii="Times New Roman" w:hAnsi="Times New Roman" w:cs="Times New Roman"/>
+        </w:rPr>
+        <w:t xml:space="preserve">Erläuterungen eingebaut, um jederzeit garantieren zu können, dass der Rezipient die Zusammenhänge versteht und dem Verlauf des Dokuments folgen kann. Durch das html-Format kann der Nutzer sich selbstständig durch das Dokument arbeiten </w:t>
       </w:r>
       <w:r>
         <w:rPr>
@@ -541,45 +539,62 @@
         </w:rPr>
         <w:t xml:space="preserve">Die Anordnung der Diagramme erfolgt chronologisch und soll sich am </w:t>
       </w:r>
-      <w:proofErr w:type="spellStart"/>
-      <w:proofErr w:type="gramStart"/>
-      <w:r>
-        <w:rPr>
-          <w:rFonts w:ascii="Times New Roman" w:hAnsi="Times New Roman" w:cs="Times New Roman"/>
-        </w:rPr>
-        <w:t>rea,e</w:t>
-      </w:r>
-      <w:proofErr w:type="spellEnd"/>
-      <w:proofErr w:type="gramEnd"/>
+      <w:r>
+        <w:rPr>
+          <w:rFonts w:ascii="Times New Roman" w:hAnsi="Times New Roman" w:cs="Times New Roman"/>
+        </w:rPr>
+        <w:t>rea</w:t>
+      </w:r>
+      <w:r>
+        <w:rPr>
+          <w:rFonts w:ascii="Times New Roman" w:hAnsi="Times New Roman" w:cs="Times New Roman"/>
+        </w:rPr>
+        <w:t>l</w:t>
+      </w:r>
+      <w:r>
+        <w:rPr>
+          <w:rFonts w:ascii="Times New Roman" w:hAnsi="Times New Roman" w:cs="Times New Roman"/>
+        </w:rPr>
+        <w:t>e</w:t>
+      </w:r>
+      <w:r>
+        <w:rPr>
+          <w:rFonts w:ascii="Times New Roman" w:hAnsi="Times New Roman" w:cs="Times New Roman"/>
+        </w:rPr>
+        <w:t>n</w:t>
+      </w:r>
+      <w:r>
+        <w:rPr>
+          <w:rFonts w:ascii="Times New Roman" w:hAnsi="Times New Roman" w:cs="Times New Roman"/>
+        </w:rPr>
+        <w:t xml:space="preserve"> Lebensweg der Zielgruppe orientieren</w:t>
+      </w:r>
+      <w:r>
+        <w:rPr>
+          <w:rFonts w:ascii="Times New Roman" w:hAnsi="Times New Roman" w:cs="Times New Roman"/>
+          <w:color w:val="FF0000"/>
+        </w:rPr>
+        <w:t xml:space="preserve">. </w:t>
+      </w:r>
+      <w:r>
+        <w:rPr>
+          <w:rFonts w:ascii="Times New Roman" w:hAnsi="Times New Roman" w:cs="Times New Roman"/>
+        </w:rPr>
+        <w:t>Die Chronologie zeigt sich wie folgt: Studienabschluss, Arbeitskategorie, Beschäftigungsverhältnis und Gehalt.</w:t>
+      </w:r>
       <w:r>
         <w:rPr>
           <w:rFonts w:ascii="Times New Roman" w:hAnsi="Times New Roman" w:cs="Times New Roman"/>
         </w:rPr>
         <w:t xml:space="preserve"> </w:t>
       </w:r>
-      <w:r>
-        <w:rPr>
-          <w:rFonts w:ascii="Times New Roman" w:hAnsi="Times New Roman" w:cs="Times New Roman"/>
-        </w:rPr>
-        <w:t xml:space="preserve"> Lebensweg der Zielgruppe orientieren. Zunächst werden die verschiedenen Abschlussrichtung</w:t>
-      </w:r>
-      <w:r>
-        <w:rPr>
-          <w:rFonts w:ascii="Times New Roman" w:hAnsi="Times New Roman" w:cs="Times New Roman"/>
-        </w:rPr>
-        <w:t>en</w:t>
-      </w:r>
-      <w:r>
-        <w:rPr>
-          <w:rFonts w:ascii="Times New Roman" w:hAnsi="Times New Roman" w:cs="Times New Roman"/>
-        </w:rPr>
-        <w:t xml:space="preserve"> von Frauen und Männern auf dem College aufgeführt, dann folgt die Aufschlüsselung auf dem Arbeitsmarkt. So kann ein direkter Bezug vom Rezipienten zwischen den beiden Diagrammen hergestellt werden. Anschließend folgt ein Diagramm</w:t>
-      </w:r>
-      <w:r>
-        <w:rPr>
-          <w:rFonts w:ascii="Times New Roman" w:hAnsi="Times New Roman" w:cs="Times New Roman"/>
-        </w:rPr>
-        <w:t>, das im Allgemeinen zeigt, wie viele der Absolventen tatsächlich in einem Berufsfeld landen, für die sie ihren College-Abschluss brauchen oder nicht. Um weiter den Arbeitsmarkt zu fokussieren erfolgen nun einige Diagramme, die über Voll- und Teilzeit im Allgemeinen und bei Frauen und Männern aufklären soll. Zum Schluss wird noch ein Augenmerk auf das Gehalt von verschiedenen Berufsrichtungen gelegt. Dabei geht es um sowohl um verschiedenen Jobkategorien als auch um den Lohnvergleich zwischen Männern und Frauen. Mit dieser Reihenfolge soll sichergestellt werden, dass der Rezipient einen roten Faden erkennt, der ihn durch das gesamte Dokument führen soll und ihm Orientierung bietet.</w:t>
+      <w:bookmarkStart w:id="0" w:name="_GoBack"/>
+      <w:bookmarkEnd w:id="0"/>
+      <w:r>
+        <w:rPr>
+          <w:rFonts w:ascii="Times New Roman" w:hAnsi="Times New Roman" w:cs="Times New Roman"/>
+        </w:rPr>
+        <w:t>Mit dieser Reihenfolge soll sichergestellt werden, dass der Rezipient einen roten Faden erkennt, der ihn durch das gesamte Dokument führen soll und ihm Orientierung bietet.</w:t>
       </w:r>
     </w:p>
     <w:p>
@@ -627,130 +642,112 @@
         <w:rPr>
           <w:rFonts w:ascii="Times New Roman" w:hAnsi="Times New Roman" w:cs="Times New Roman"/>
         </w:rPr>
+        <w:t>,</w:t>
+      </w:r>
+      <w:r>
+        <w:rPr>
+          <w:rFonts w:ascii="Times New Roman" w:hAnsi="Times New Roman" w:cs="Times New Roman"/>
+        </w:rPr>
         <w:t xml:space="preserve"> wurden bei der Aufbereitung diverse Aspekte berücksichtigt. </w:t>
       </w:r>
       <w:r>
         <w:rPr>
           <w:rFonts w:ascii="Times New Roman" w:hAnsi="Times New Roman" w:cs="Times New Roman"/>
         </w:rPr>
-        <w:t>Hauptsächlich</w:t>
-      </w:r>
-      <w:r>
-        <w:rPr>
-          <w:rFonts w:ascii="Times New Roman" w:hAnsi="Times New Roman" w:cs="Times New Roman"/>
-        </w:rPr>
-        <w:t xml:space="preserve"> finden sich in dem Dokument in erster Linie Balkendiagramme. Diese Form ist in der allgemeinen Bevölkerung bekannt und kann leicht interpretiert werden, da </w:t>
-      </w:r>
-      <w:r>
-        <w:rPr>
-          <w:rFonts w:ascii="Times New Roman" w:hAnsi="Times New Roman" w:cs="Times New Roman"/>
-        </w:rPr>
-        <w:t>vor allem</w:t>
-      </w:r>
-      <w:r>
-        <w:rPr>
-          <w:rFonts w:ascii="Times New Roman" w:hAnsi="Times New Roman" w:cs="Times New Roman"/>
-        </w:rPr>
-        <w:t xml:space="preserve"> die Länge der jeweiligen Balken wichtig </w:t>
-      </w:r>
-      <w:r>
-        <w:rPr>
-          <w:rFonts w:ascii="Times New Roman" w:hAnsi="Times New Roman" w:cs="Times New Roman"/>
-        </w:rPr>
-        <w:t>ist</w:t>
-      </w:r>
-      <w:r>
-        <w:rPr>
-          <w:rFonts w:ascii="Times New Roman" w:hAnsi="Times New Roman" w:cs="Times New Roman"/>
-        </w:rPr>
-        <w:t xml:space="preserve">. </w:t>
-      </w:r>
+        <w:t>Durch die Wahl der Marks befinden sich hauptsächlich Balkendiagramme in dem Dokument</w:t>
+      </w:r>
+      <w:r>
+        <w:rPr>
+          <w:rFonts w:ascii="Times New Roman" w:hAnsi="Times New Roman" w:cs="Times New Roman"/>
+        </w:rPr>
+        <w:t xml:space="preserve">. Diese Form ist der allgemeinen Bevölkerung bekannt und die Länge der jeweiligen Balken </w:t>
+      </w:r>
+      <w:r>
+        <w:rPr>
+          <w:rFonts w:ascii="Times New Roman" w:hAnsi="Times New Roman" w:cs="Times New Roman"/>
+        </w:rPr>
+        <w:t>ist leicht interpretierbar</w:t>
+      </w:r>
+      <w:r>
+        <w:rPr>
+          <w:rFonts w:ascii="Times New Roman" w:hAnsi="Times New Roman" w:cs="Times New Roman"/>
+        </w:rPr>
+        <w:t xml:space="preserve">. Außerdem eignet sich diese Form der Visualisierung besonders gut für die beiden verwendeten Datensätze. Am </w:t>
+      </w:r>
+      <w:r>
+        <w:rPr>
+          <w:rFonts w:ascii="Times New Roman" w:hAnsi="Times New Roman" w:cs="Times New Roman"/>
+        </w:rPr>
+        <w:t>H</w:t>
+      </w:r>
+      <w:r>
+        <w:rPr>
+          <w:rFonts w:ascii="Times New Roman" w:hAnsi="Times New Roman" w:cs="Times New Roman"/>
+        </w:rPr>
+        <w:t>äufigsten soll ein direkter Vergleich zwischen diversen Kategorien und den Geschlechtern dargestellt werden (College-Abschlüsse, Arbeitsmarkt, Voll-/Teilzeit, Gehälter etc.).</w:t>
+      </w:r>
+      <w:r>
+        <w:rPr>
+          <w:rFonts w:ascii="Times New Roman" w:hAnsi="Times New Roman" w:cs="Times New Roman"/>
+        </w:rPr>
+        <w:t xml:space="preserve"> Bei der Darstellung von Frauen, die Voll- oder Teilzeit arbeiten wird jedoch ein Zeitraum abgebildet. Um diesen zeitlichen Raum optimal dar</w:t>
+      </w:r>
+      <w:r>
+        <w:rPr>
+          <w:rFonts w:ascii="Times New Roman" w:hAnsi="Times New Roman" w:cs="Times New Roman"/>
+        </w:rPr>
+        <w:t>stellen zu können</w:t>
+      </w:r>
+      <w:r>
+        <w:rPr>
+          <w:rFonts w:ascii="Times New Roman" w:hAnsi="Times New Roman" w:cs="Times New Roman"/>
+        </w:rPr>
+        <w:t>,</w:t>
+      </w:r>
+      <w:r>
+        <w:rPr>
+          <w:rFonts w:ascii="Times New Roman" w:hAnsi="Times New Roman" w:cs="Times New Roman"/>
+        </w:rPr>
+        <w:t xml:space="preserve"> ist an dieser Stelle ein Liniendiagramm wesentlich vorteilhafter als ein Balkendiagramm</w:t>
+      </w:r>
+      <w:r>
+        <w:rPr>
+          <w:rFonts w:ascii="Times New Roman" w:hAnsi="Times New Roman" w:cs="Times New Roman"/>
+        </w:rPr>
+        <w:t xml:space="preserve">, </w:t>
+      </w:r>
+      <w:r>
+        <w:rPr>
+          <w:rFonts w:ascii="Times New Roman" w:hAnsi="Times New Roman" w:cs="Times New Roman"/>
+        </w:rPr>
+        <w:t xml:space="preserve">um dem Nutzer die Intention nahebringen zu können. </w:t>
+      </w:r>
+    </w:p>
+    <w:p>
+      <w:pPr>
+        <w:spacing w:line="360" w:lineRule="auto"/>
+        <w:rPr>
+          <w:rFonts w:ascii="Times New Roman" w:hAnsi="Times New Roman" w:cs="Times New Roman"/>
+        </w:rPr>
+      </w:pPr>
       <w:r>
         <w:rPr>
           <w:rFonts w:ascii="Times New Roman" w:hAnsi="Times New Roman" w:cs="Times New Roman"/>
         </w:rPr>
         <w:lastRenderedPageBreak/>
-        <w:t>Außerdem eignet sich diese Form der Visualisierung besonders gut für die beiden verwendeten Datensätze. Am häufigsten soll ein direkter Vergleich zwischen diversen Kategorien und den Geschlechtern dargestellt werden (College-Abschlüsse, Arbeitsmarkt, Voll-/Teilzeit, Gehälter etc.).</w:t>
-      </w:r>
-      <w:r>
-        <w:rPr>
-          <w:rFonts w:ascii="Times New Roman" w:hAnsi="Times New Roman" w:cs="Times New Roman"/>
-        </w:rPr>
-        <w:t xml:space="preserve"> Ein Boxplot wäre an dieser Stelle wenig sinnvoll, da wir meist absolute Werte oder Prozentangaben verarbeitet haben. Auch ein Liniendiagramm wäre fehlweisend gewesen und hätte zu Verwirrungen beim Nutzer führen können, da diese Diagrammform oft mit einer zeitlichen Abfolge in Verbindung gebracht wird (siehe unten). Dementsprechend fiel die Wahl der Marks schnell auf die Form von Balkendiagrammen</w:t>
-      </w:r>
-      <w:r>
-        <w:rPr>
-          <w:rFonts w:ascii="Times New Roman" w:hAnsi="Times New Roman" w:cs="Times New Roman"/>
-        </w:rPr>
-        <w:t xml:space="preserve">. </w:t>
-      </w:r>
-      <w:r>
-        <w:rPr>
-          <w:rFonts w:ascii="Times New Roman" w:hAnsi="Times New Roman" w:cs="Times New Roman"/>
-        </w:rPr>
-        <w:t>Bei der Darstellung von Frauen, die Voll- oder Teilzeit arbeiten wird jedoch ein Zeitraum von ca. 50 Jahren abgebildet. Um diesen zeitlichen Raum optimal dar</w:t>
-      </w:r>
-      <w:r>
-        <w:rPr>
-          <w:rFonts w:ascii="Times New Roman" w:hAnsi="Times New Roman" w:cs="Times New Roman"/>
-        </w:rPr>
-        <w:t xml:space="preserve">stellen zu können ist an dieser Stelle ein Liniendiagramm wesentlich vorteilhafter als ein Balkendiagramm </w:t>
-      </w:r>
-      <w:proofErr w:type="gramStart"/>
-      <w:r>
-        <w:rPr>
-          <w:rFonts w:ascii="Times New Roman" w:hAnsi="Times New Roman" w:cs="Times New Roman"/>
-        </w:rPr>
-        <w:t>um dem Nutzer</w:t>
-      </w:r>
-      <w:proofErr w:type="gramEnd"/>
-      <w:r>
-        <w:rPr>
-          <w:rFonts w:ascii="Times New Roman" w:hAnsi="Times New Roman" w:cs="Times New Roman"/>
-        </w:rPr>
-        <w:t xml:space="preserve"> die Intention nahebringen zu können. </w:t>
-      </w:r>
-    </w:p>
-    <w:p>
-      <w:pPr>
-        <w:spacing w:line="360" w:lineRule="auto"/>
-        <w:rPr>
-          <w:rFonts w:ascii="Times New Roman" w:hAnsi="Times New Roman" w:cs="Times New Roman"/>
-        </w:rPr>
-      </w:pPr>
-      <w:r>
-        <w:rPr>
-          <w:rFonts w:ascii="Times New Roman" w:hAnsi="Times New Roman" w:cs="Times New Roman"/>
-        </w:rPr>
-        <w:t xml:space="preserve">Des </w:t>
-      </w:r>
-      <w:proofErr w:type="spellStart"/>
-      <w:r>
-        <w:rPr>
-          <w:rFonts w:ascii="Times New Roman" w:hAnsi="Times New Roman" w:cs="Times New Roman"/>
-        </w:rPr>
-        <w:t>Weiteren</w:t>
-      </w:r>
-      <w:proofErr w:type="spellEnd"/>
-      <w:r>
-        <w:rPr>
-          <w:rFonts w:ascii="Times New Roman" w:hAnsi="Times New Roman" w:cs="Times New Roman"/>
-        </w:rPr>
-        <w:t xml:space="preserve"> befindet sich in dem </w:t>
-      </w:r>
-      <w:proofErr w:type="spellStart"/>
-      <w:r>
-        <w:rPr>
-          <w:rFonts w:ascii="Times New Roman" w:hAnsi="Times New Roman" w:cs="Times New Roman"/>
-        </w:rPr>
-        <w:t>html</w:t>
-      </w:r>
-      <w:proofErr w:type="spellEnd"/>
-      <w:r>
-        <w:rPr>
-          <w:rFonts w:ascii="Times New Roman" w:hAnsi="Times New Roman" w:cs="Times New Roman"/>
-        </w:rPr>
-        <w:t xml:space="preserve">-Dokument noch eine interaktive Tabelle, die ein Ranking des Jahresgehalts, aufgeschlüsselt nach Jobkategorie darstellt. Da möglichst alle Daten berücksichtig werden sollen, ist an dieser Stelle ein Diagramm (egal in welcher Form) unpassend. Da jede Platzierung für den Nutzer präsent sein soll, wäre ein Diagramm nahezu unleserlich und sorgt deshalb eher für Verwirrungen, anstatt aufzuklären. Außerdem soll die interaktive Tabelle das Interesse des Rezipienten aufrechterhalten. Da er zuvor nur gelesen und Diagramme gesehen hat, hat er nun die Möglichkeit selbst zu interagieren und sich die Informationen anzusehen, die ihn persönlich am meisten interessieren. </w:t>
+        <w:t xml:space="preserve">Des Weiteren befindet sich in dem html-Dokument noch eine interaktive Tabelle. Da möglichst alle Daten berücksichtig werden sollen, ist an dieser Stelle ein Diagramm unpassend. Da jede Platzierung für den Nutzer präsent sein soll, wäre ein Diagramm nahezu unleserlich und sorgt deshalb eher für Verwirrungen, anstatt aufzuklären. Außerdem soll die interaktive Tabelle das Interesse des Rezipienten aufrechterhalten. Da er zuvor nur gelesen und Diagramme gesehen hat, hat er nun die Möglichkeit selbst zu interagieren und sich die Informationen anzusehen, die ihn persönlich am </w:t>
+      </w:r>
+      <w:r>
+        <w:rPr>
+          <w:rFonts w:ascii="Times New Roman" w:hAnsi="Times New Roman" w:cs="Times New Roman"/>
+        </w:rPr>
+        <w:t>M</w:t>
+      </w:r>
+      <w:r>
+        <w:rPr>
+          <w:rFonts w:ascii="Times New Roman" w:hAnsi="Times New Roman" w:cs="Times New Roman"/>
+        </w:rPr>
+        <w:t xml:space="preserve">eisten interessieren. </w:t>
       </w:r>
     </w:p>
     <w:p>
@@ -776,39 +773,37 @@
         <w:rPr>
           <w:rFonts w:ascii="Times New Roman" w:hAnsi="Times New Roman" w:cs="Times New Roman"/>
         </w:rPr>
-        <w:t xml:space="preserve">der Nutzer vor allem durch die Farbgebung </w:t>
-      </w:r>
-      <w:r>
-        <w:rPr>
-          <w:rFonts w:ascii="Times New Roman" w:hAnsi="Times New Roman" w:cs="Times New Roman"/>
-        </w:rPr>
-        <w:t>besser orientieren kann. Für die Unterscheidung von Männern und Frauen werden die klassischen Farben Blau und Rot verwendet</w:t>
-      </w:r>
-      <w:r>
-        <w:rPr>
-          <w:rFonts w:ascii="Times New Roman" w:hAnsi="Times New Roman" w:cs="Times New Roman"/>
-        </w:rPr>
-        <w:t xml:space="preserve"> und sind auch </w:t>
-      </w:r>
-      <w:proofErr w:type="spellStart"/>
-      <w:r>
-        <w:rPr>
-          <w:rFonts w:ascii="Times New Roman" w:hAnsi="Times New Roman" w:cs="Times New Roman"/>
-        </w:rPr>
-        <w:t>auschließlich</w:t>
-      </w:r>
-      <w:proofErr w:type="spellEnd"/>
-      <w:r>
-        <w:rPr>
-          <w:rFonts w:ascii="Times New Roman" w:hAnsi="Times New Roman" w:cs="Times New Roman"/>
-        </w:rPr>
-        <w:t xml:space="preserve"> dieser Kategorie vorbehalten</w:t>
-      </w:r>
-      <w:r>
-        <w:rPr>
-          <w:rFonts w:ascii="Times New Roman" w:hAnsi="Times New Roman" w:cs="Times New Roman"/>
-        </w:rPr>
-        <w:t>. Dadurch, dass diese allgemeine Farbgebung auch innerhalb der Gesellschaft verankert ist, findet sich der Rezipient besser zurecht. Für die weiteren Diagramme, die keine Geschlechter darstellen</w:t>
+        <w:t>der Nutzer vor allem durch die Farbgebung</w:t>
+      </w:r>
+      <w:r>
+        <w:rPr>
+          <w:rFonts w:ascii="Times New Roman" w:hAnsi="Times New Roman" w:cs="Times New Roman"/>
+        </w:rPr>
+        <w:t xml:space="preserve"> orientieren kann. Für die Unterscheidung von Männern und Frauen werden die klassischen Farben Blau und Rot verwendet</w:t>
+      </w:r>
+      <w:r>
+        <w:rPr>
+          <w:rFonts w:ascii="Times New Roman" w:hAnsi="Times New Roman" w:cs="Times New Roman"/>
+        </w:rPr>
+        <w:t xml:space="preserve"> und sind auch au</w:t>
+      </w:r>
+      <w:r>
+        <w:rPr>
+          <w:rFonts w:ascii="Times New Roman" w:hAnsi="Times New Roman" w:cs="Times New Roman"/>
+        </w:rPr>
+        <w:t>s</w:t>
+      </w:r>
+      <w:r>
+        <w:rPr>
+          <w:rFonts w:ascii="Times New Roman" w:hAnsi="Times New Roman" w:cs="Times New Roman"/>
+        </w:rPr>
+        <w:t>schließlich dieser Kategorie vorbehalten</w:t>
+      </w:r>
+      <w:r>
+        <w:rPr>
+          <w:rFonts w:ascii="Times New Roman" w:hAnsi="Times New Roman" w:cs="Times New Roman"/>
+        </w:rPr>
+        <w:t>. Für die weiteren Diagramme, die keine Geschlechter darstellen</w:t>
       </w:r>
       <w:r>
         <w:rPr>
@@ -820,7 +815,31 @@
         <w:rPr>
           <w:rFonts w:ascii="Times New Roman" w:hAnsi="Times New Roman" w:cs="Times New Roman"/>
         </w:rPr>
-        <w:t xml:space="preserve"> werden deshalb andere Farben verwendet. Bei dem Diagramm, dass zeigt, ob ein College-Abschluss für den Beruf benötigt wird oder nicht (College Job, Non-College Job) werden zum Beispiel Blau, Gelb und Grün benutzt. Doch auch da ist der Balken für die Kategorie „College Job“ bewusst grün gefärbt, da diese Farbe in der Allgemeinheit als ein gutes Signal gewertet wird (z. B. in Bezug auf eine Ampel). Damit soll hervorgehoben werden, dass diese Kategorie positiv zu werten ist. Schließlich </w:t>
+        <w:t xml:space="preserve"> werden deshalb andere Farben verwendet. Bei dem Diagramm, das zeigt, ob ein College-Abschluss für den Beruf benötigt wird oder nicht (College Job, Non-College Job) werden </w:t>
+      </w:r>
+      <w:r>
+        <w:rPr>
+          <w:rFonts w:ascii="Times New Roman" w:hAnsi="Times New Roman" w:cs="Times New Roman"/>
+        </w:rPr>
+        <w:t>Hellb</w:t>
+      </w:r>
+      <w:r>
+        <w:rPr>
+          <w:rFonts w:ascii="Times New Roman" w:hAnsi="Times New Roman" w:cs="Times New Roman"/>
+        </w:rPr>
+        <w:t xml:space="preserve">lau, Gelb und Grün benutzt. Doch auch da ist der Balken für die Kategorie „College Job“ bewusst grün gefärbt, da diese Farbe </w:t>
+      </w:r>
+      <w:r>
+        <w:rPr>
+          <w:rFonts w:ascii="Times New Roman" w:hAnsi="Times New Roman" w:cs="Times New Roman"/>
+        </w:rPr>
+        <w:t>gesellschaftlich</w:t>
+      </w:r>
+      <w:r>
+        <w:rPr>
+          <w:rFonts w:ascii="Times New Roman" w:hAnsi="Times New Roman" w:cs="Times New Roman"/>
+        </w:rPr>
+        <w:t xml:space="preserve"> als ein gutes Signal gewertet wird (z. B. in Bezug auf eine Ampel). Schließlich </w:t>
       </w:r>
       <w:r>
         <w:rPr>
@@ -838,14 +857,67 @@
         <w:rPr>
           <w:rFonts w:ascii="Times New Roman" w:hAnsi="Times New Roman" w:cs="Times New Roman"/>
         </w:rPr>
-        <w:t xml:space="preserve"> wird, dass ein Studium in den USA wesentlich teurer ist, als beispielsweise in einigen Teilen von Europa. </w:t>
-      </w:r>
-      <w:r>
-        <w:rPr>
-          <w:rFonts w:ascii="Times New Roman" w:hAnsi="Times New Roman" w:cs="Times New Roman"/>
-        </w:rPr>
-        <w:lastRenderedPageBreak/>
-        <w:t>Alles in allem werden die Farben also verwendet, um das Verständnis beim Rezipienten zu fördern und um Fehlinterpretationen zu vermeiden.</w:t>
+        <w:t xml:space="preserve"> wird, dass ein Studium in den USA </w:t>
+      </w:r>
+      <w:r>
+        <w:rPr>
+          <w:rFonts w:ascii="Times New Roman" w:hAnsi="Times New Roman" w:cs="Times New Roman"/>
+        </w:rPr>
+        <w:t xml:space="preserve">sehr teuer ist. </w:t>
+      </w:r>
+      <w:r>
+        <w:rPr>
+          <w:rFonts w:ascii="Times New Roman" w:hAnsi="Times New Roman" w:cs="Times New Roman"/>
+        </w:rPr>
+        <w:t xml:space="preserve">Alles in allem werden die Farben so verwendet, </w:t>
+      </w:r>
+      <w:r>
+        <w:rPr>
+          <w:rFonts w:ascii="Times New Roman" w:hAnsi="Times New Roman" w:cs="Times New Roman"/>
+        </w:rPr>
+        <w:t>damit</w:t>
+      </w:r>
+      <w:r>
+        <w:rPr>
+          <w:rFonts w:ascii="Times New Roman" w:hAnsi="Times New Roman" w:cs="Times New Roman"/>
+        </w:rPr>
+        <w:t xml:space="preserve"> das Verständnis beim Rezipienten </w:t>
+      </w:r>
+      <w:r>
+        <w:rPr>
+          <w:rFonts w:ascii="Times New Roman" w:hAnsi="Times New Roman" w:cs="Times New Roman"/>
+        </w:rPr>
+        <w:t>gefördert wird</w:t>
+      </w:r>
+      <w:r>
+        <w:rPr>
+          <w:rFonts w:ascii="Times New Roman" w:hAnsi="Times New Roman" w:cs="Times New Roman"/>
+        </w:rPr>
+        <w:t xml:space="preserve"> und</w:t>
+      </w:r>
+      <w:r>
+        <w:rPr>
+          <w:rFonts w:ascii="Times New Roman" w:hAnsi="Times New Roman" w:cs="Times New Roman"/>
+        </w:rPr>
+        <w:t xml:space="preserve"> </w:t>
+      </w:r>
+      <w:r>
+        <w:rPr>
+          <w:rFonts w:ascii="Times New Roman" w:hAnsi="Times New Roman" w:cs="Times New Roman"/>
+        </w:rPr>
+        <w:t>Fehlinterpretationen zu verm</w:t>
+      </w:r>
+      <w:r>
+        <w:rPr>
+          <w:rFonts w:ascii="Times New Roman" w:hAnsi="Times New Roman" w:cs="Times New Roman"/>
+        </w:rPr>
+        <w:t>ieden werden</w:t>
+      </w:r>
+      <w:r>
+        <w:rPr>
+          <w:rFonts w:ascii="Times New Roman" w:hAnsi="Times New Roman" w:cs="Times New Roman"/>
+        </w:rPr>
+        <w:t>.</w:t>
       </w:r>
     </w:p>
     <w:p>
@@ -887,7 +959,31 @@
         <w:rPr>
           <w:rFonts w:ascii="Times New Roman" w:hAnsi="Times New Roman" w:cs="Times New Roman"/>
         </w:rPr>
-        <w:t xml:space="preserve">Damit sichergestellt werden kann, dass der Nutzer auch wirklich das versteht, was vermittelt werden soll, werden die Diagramme zusätzlich noch mit Erläuterungen </w:t>
+        <w:t xml:space="preserve">Damit sichergestellt werden kann, dass </w:t>
+      </w:r>
+      <w:r>
+        <w:rPr>
+          <w:rFonts w:ascii="Times New Roman" w:hAnsi="Times New Roman" w:cs="Times New Roman"/>
+        </w:rPr>
+        <w:t>es für den</w:t>
+      </w:r>
+      <w:r>
+        <w:rPr>
+          <w:rFonts w:ascii="Times New Roman" w:hAnsi="Times New Roman" w:cs="Times New Roman"/>
+        </w:rPr>
+        <w:t xml:space="preserve"> Nutzer </w:t>
+      </w:r>
+      <w:r>
+        <w:rPr>
+          <w:rFonts w:ascii="Times New Roman" w:hAnsi="Times New Roman" w:cs="Times New Roman"/>
+        </w:rPr>
+        <w:t>verständlich ist</w:t>
+      </w:r>
+      <w:r>
+        <w:rPr>
+          <w:rFonts w:ascii="Times New Roman" w:hAnsi="Times New Roman" w:cs="Times New Roman"/>
+        </w:rPr>
+        <w:t xml:space="preserve">, werden die Diagramme zusätzlich noch mit Erläuterungen </w:t>
       </w:r>
       <w:r>
         <w:rPr>
@@ -899,21 +995,7 @@
         <w:rPr>
           <w:rFonts w:ascii="Times New Roman" w:hAnsi="Times New Roman" w:cs="Times New Roman"/>
         </w:rPr>
-        <w:t xml:space="preserve">. In der Regel befindet sich vor jeder zusammengehörigen Diagramm-Gruppe ein kurzer Text, um den Nutzer einen Einstieg in den Kontext zu bieten. Nach jeder Diagramm-Gruppe werden des </w:t>
-      </w:r>
-      <w:proofErr w:type="spellStart"/>
-      <w:r>
-        <w:rPr>
-          <w:rFonts w:ascii="Times New Roman" w:hAnsi="Times New Roman" w:cs="Times New Roman"/>
-        </w:rPr>
-        <w:t>Weiteren</w:t>
-      </w:r>
-      <w:proofErr w:type="spellEnd"/>
-      <w:r>
-        <w:rPr>
-          <w:rFonts w:ascii="Times New Roman" w:hAnsi="Times New Roman" w:cs="Times New Roman"/>
-        </w:rPr>
-        <w:t xml:space="preserve"> noch die gewonnenen Erkenntnisse kurz in Form eines Zwischenfazits zusammengefasst. Hinzu kommt, dass der Nutzer dadurch auf Zusammenhänge aufmerksam gemacht werden kann, die sich auf Diagramme beziehen, die nicht unmittelbar aufeinander folgen. Das optimale Verständnis des Rezipienten steht hier im Vordergrund. </w:t>
+        <w:t xml:space="preserve">. In der Regel befindet sich vor jeder zusammengehörigen Diagramm-Gruppe ein kurzer Text, um den Nutzer einen Einstieg in den Kontext zu bieten. Nach jeder Diagramm-Gruppe werden des Weiteren die gewonnenen Erkenntnisse kurz in Form eines Zwischenfazits zusammengefasst. Hinzu kommt, dass der Nutzer dadurch auf Zusammenhänge aufmerksam gemacht werden kann, die sich auf Diagramme beziehen, die nicht unmittelbar aufeinander folgen. Das optimale Verständnis des Rezipienten steht hier im Vordergrund. </w:t>
       </w:r>
     </w:p>
     <w:p>
@@ -939,47 +1021,82 @@
         <w:rPr>
           <w:rFonts w:ascii="Times New Roman" w:hAnsi="Times New Roman" w:cs="Times New Roman"/>
         </w:rPr>
-        <w:t xml:space="preserve"> richtet ist die </w:t>
-      </w:r>
-      <w:r>
-        <w:rPr>
-          <w:rFonts w:ascii="Times New Roman" w:hAnsi="Times New Roman" w:cs="Times New Roman"/>
-        </w:rPr>
-        <w:t xml:space="preserve">sprachliche Auslegung dementsprechend frei von Fachbegriffen und orientiert sich eher an einem einfachen Satzbau. Das Verständnis des Rezipienten steht hier definitiv im Vordergrund. </w:t>
-      </w:r>
-      <w:r>
-        <w:rPr>
-          <w:rFonts w:ascii="Times New Roman" w:hAnsi="Times New Roman" w:cs="Times New Roman"/>
-        </w:rPr>
-        <w:t xml:space="preserve">Zusätzlich soll durch die Verwendung von Personalpronomen, wie beispielsweise „wir“, das weiterführende Interesse gewährleistet werden und der Nutzer soll sich als Teil der Zielgruppe sehen. </w:t>
-      </w:r>
-    </w:p>
-    <w:p>
-      <w:pPr>
-        <w:spacing w:line="360" w:lineRule="auto"/>
-        <w:rPr>
-          <w:rFonts w:ascii="Times New Roman" w:hAnsi="Times New Roman" w:cs="Times New Roman"/>
-        </w:rPr>
-      </w:pPr>
-      <w:r>
-        <w:rPr>
-          <w:rFonts w:ascii="Times New Roman" w:hAnsi="Times New Roman" w:cs="Times New Roman"/>
-        </w:rPr>
-        <w:t>Wie bereits oben erwähnt existiert noch ein Glossar mit deutschen Übersetzungen in Bezug auf die Diagramme. Obwohl die Texte und Beschriftungen auf Deutsch sind, bringt der Datensatz es mit sich, dass die Bezeichnungen der Kategorien auf Englisch sind. Schließlich handelt es sich um Datensätze aus dem englischsprachigen Raum. Dennoch soll sichergestellt werden, dass bei Unklarheiten, die im Bereich Sprache anfallen könnten, eine direkte Lösung angeboten wird. Dadurch soll verhindert werden, dass der Rezipient aufgrund von Unverständlichkeit das Leseinteresse verliert.</w:t>
-      </w:r>
-    </w:p>
-    <w:p>
-      <w:pPr>
-        <w:spacing w:line="360" w:lineRule="auto"/>
-        <w:rPr>
-          <w:rFonts w:ascii="Times New Roman" w:hAnsi="Times New Roman" w:cs="Times New Roman"/>
-        </w:rPr>
-      </w:pPr>
-      <w:r>
-        <w:rPr>
-          <w:rFonts w:ascii="Times New Roman" w:hAnsi="Times New Roman" w:cs="Times New Roman"/>
-        </w:rPr>
-        <w:t>Wie somit deutlich zu erkennen ist, steht auch im Sprachgebrauch der Nutzer und sein Verständnis im Vordergrund dieser Arbeit.</w:t>
+        <w:t xml:space="preserve"> richtet</w:t>
+      </w:r>
+      <w:r>
+        <w:rPr>
+          <w:rFonts w:ascii="Times New Roman" w:hAnsi="Times New Roman" w:cs="Times New Roman"/>
+        </w:rPr>
+        <w:t>,</w:t>
+      </w:r>
+      <w:r>
+        <w:rPr>
+          <w:rFonts w:ascii="Times New Roman" w:hAnsi="Times New Roman" w:cs="Times New Roman"/>
+        </w:rPr>
+        <w:t xml:space="preserve"> ist die </w:t>
+      </w:r>
+      <w:r>
+        <w:rPr>
+          <w:rFonts w:ascii="Times New Roman" w:hAnsi="Times New Roman" w:cs="Times New Roman"/>
+        </w:rPr>
+        <w:t xml:space="preserve">sprachliche Auslegung dementsprechend frei von Fachbegriffen und orientiert sich an einem einfachen Satzbau. </w:t>
+      </w:r>
+      <w:r>
+        <w:rPr>
+          <w:rFonts w:ascii="Times New Roman" w:hAnsi="Times New Roman" w:cs="Times New Roman"/>
+        </w:rPr>
+        <w:t xml:space="preserve">Zusätzlich </w:t>
+      </w:r>
+      <w:r>
+        <w:rPr>
+          <w:rFonts w:ascii="Times New Roman" w:hAnsi="Times New Roman" w:cs="Times New Roman"/>
+        </w:rPr>
+        <w:t>wird das Personalpronomen „wir“ verwendet. Dies soll das Verständnis fördern, d</w:t>
+      </w:r>
+      <w:r>
+        <w:rPr>
+          <w:rFonts w:ascii="Times New Roman" w:hAnsi="Times New Roman" w:cs="Times New Roman"/>
+        </w:rPr>
+        <w:t>as weiterführende Interesse gewährleiste</w:t>
+      </w:r>
+      <w:r>
+        <w:rPr>
+          <w:rFonts w:ascii="Times New Roman" w:hAnsi="Times New Roman" w:cs="Times New Roman"/>
+        </w:rPr>
+        <w:t>n</w:t>
+      </w:r>
+      <w:r>
+        <w:rPr>
+          <w:rFonts w:ascii="Times New Roman" w:hAnsi="Times New Roman" w:cs="Times New Roman"/>
+        </w:rPr>
+        <w:t xml:space="preserve"> und der Nutzer soll sich als Teil der Zielgruppe sehen. </w:t>
+      </w:r>
+    </w:p>
+    <w:p>
+      <w:pPr>
+        <w:spacing w:line="360" w:lineRule="auto"/>
+        <w:rPr>
+          <w:rFonts w:ascii="Times New Roman" w:hAnsi="Times New Roman" w:cs="Times New Roman"/>
+        </w:rPr>
+      </w:pPr>
+      <w:r>
+        <w:rPr>
+          <w:rFonts w:ascii="Times New Roman" w:hAnsi="Times New Roman" w:cs="Times New Roman"/>
+        </w:rPr>
+        <w:lastRenderedPageBreak/>
+        <w:t>E</w:t>
+      </w:r>
+      <w:r>
+        <w:rPr>
+          <w:rFonts w:ascii="Times New Roman" w:hAnsi="Times New Roman" w:cs="Times New Roman"/>
+        </w:rPr>
+        <w:t>in Glossar mit deutschen Übersetzungen in Bezug auf die Diagramme</w:t>
+      </w:r>
+      <w:r>
+        <w:rPr>
+          <w:rFonts w:ascii="Times New Roman" w:hAnsi="Times New Roman" w:cs="Times New Roman"/>
+        </w:rPr>
+        <w:t xml:space="preserve"> ist beigelegt, um sicherzustellen, dass sprachliche Unklarheiten keine Probleme verursachen.</w:t>
       </w:r>
     </w:p>
     <w:p>
@@ -1021,34 +1138,43 @@
         <w:rPr>
           <w:rFonts w:ascii="Times New Roman" w:hAnsi="Times New Roman" w:cs="Times New Roman"/>
         </w:rPr>
-        <w:t xml:space="preserve">Das oberste Ziel, dass mit den Visualisierungen und Erläuterungen erreicht werden soll ist die Aufklärung in Bezug auf </w:t>
-      </w:r>
-      <w:r>
-        <w:rPr>
-          <w:rFonts w:ascii="Times New Roman" w:hAnsi="Times New Roman" w:cs="Times New Roman"/>
-        </w:rPr>
-        <w:t xml:space="preserve">geschlechtliche Unterschiede im Studium, auf dem Arbeitsmarkt und bei Gehältern. Außerdem soll mithilfe des Dokuments darauf </w:t>
-      </w:r>
-      <w:bookmarkStart w:id="0" w:name="_GoBack"/>
-      <w:bookmarkEnd w:id="0"/>
-      <w:r>
-        <w:rPr>
-          <w:rFonts w:ascii="Times New Roman" w:hAnsi="Times New Roman" w:cs="Times New Roman"/>
-        </w:rPr>
-        <w:t>aufmerksam</w:t>
-      </w:r>
-      <w:r>
-        <w:rPr>
-          <w:rFonts w:ascii="Times New Roman" w:hAnsi="Times New Roman" w:cs="Times New Roman"/>
-        </w:rPr>
-        <w:t xml:space="preserve"> gemacht werden, dass einige geschlechtliche Differenzen in den oben genannten Kategorien existieren. In Bezug auf die Zukunft sollen vor allem junge Leute zum Denken und Handeln angerregt </w:t>
-      </w:r>
-      <w:r>
-        <w:rPr>
-          <w:rFonts w:ascii="Times New Roman" w:hAnsi="Times New Roman" w:cs="Times New Roman"/>
-        </w:rPr>
-        <w:lastRenderedPageBreak/>
-        <w:t xml:space="preserve">werden, damit das Thema der Gleichberechtigung auf dem Arbeitsmarkt nicht in Vergessenheit gerät. Außerdem sollen Jugendliche sich auch darin unterstützt fühlen sich für eine Fachrichtung im Berufsleben zu entscheiden, die vielleicht eher von dem gegenteiligen Geschlecht dominiert wird. </w:t>
+        <w:t>Das oberste Ziel, dass mit den Visualisierungen und Erläuterungen erreicht werden soll</w:t>
+      </w:r>
+      <w:r>
+        <w:rPr>
+          <w:rFonts w:ascii="Times New Roman" w:hAnsi="Times New Roman" w:cs="Times New Roman"/>
+        </w:rPr>
+        <w:t>,</w:t>
+      </w:r>
+      <w:r>
+        <w:rPr>
+          <w:rFonts w:ascii="Times New Roman" w:hAnsi="Times New Roman" w:cs="Times New Roman"/>
+        </w:rPr>
+        <w:t xml:space="preserve"> ist die Aufklärung in Bezug auf </w:t>
+      </w:r>
+      <w:r>
+        <w:rPr>
+          <w:rFonts w:ascii="Times New Roman" w:hAnsi="Times New Roman" w:cs="Times New Roman"/>
+        </w:rPr>
+        <w:t>geschlechtliche Unterschiede im Studium, auf dem Arbeitsmarkt und bei Gehältern. In Bezug auf die Zukunft sollen vor allem junge Leute zum Denken und Handeln angerregt werden, damit das Thema der Gleichberechtigung auf dem Arbeitsmarkt nicht in Vergessenheit gerät. Außerdem sollen Jugendliche sich auch darin unterstützt fühlen</w:t>
+      </w:r>
+      <w:r>
+        <w:rPr>
+          <w:rFonts w:ascii="Times New Roman" w:hAnsi="Times New Roman" w:cs="Times New Roman"/>
+        </w:rPr>
+        <w:t>,</w:t>
+      </w:r>
+      <w:r>
+        <w:rPr>
+          <w:rFonts w:ascii="Times New Roman" w:hAnsi="Times New Roman" w:cs="Times New Roman"/>
+        </w:rPr>
+        <w:t xml:space="preserve"> sich für eine Fachrichtung im Berufsleben zu entscheiden, die vielleicht eher von dem gegenteiligen Geschlecht dominiert wird. </w:t>
+      </w:r>
+      <w:r>
+        <w:rPr>
+          <w:rFonts w:ascii="Times New Roman" w:hAnsi="Times New Roman" w:cs="Times New Roman"/>
+        </w:rPr>
+        <w:t xml:space="preserve">Zu jeder Zeit steht das Verständnis des Rezipienten im Vordergrund. </w:t>
       </w:r>
     </w:p>
     <w:p>

</xml_diff>